<commit_message>
Ios  android 成员 修改
</commit_message>
<xml_diff>
--- a/参考资料/砖头人需求分析.docx
+++ b/参考资料/砖头人需求分析.docx
@@ -1891,7 +1891,6 @@
         <w:ind w:left="420" w:firstLineChars="0" w:firstLine="0"/>
         <w:jc w:val="left"/>
         <w:rPr>
-          <w:rFonts w:hint="eastAsia"/>
           <w:sz w:val="24"/>
           <w:szCs w:val="24"/>
         </w:rPr>
@@ -2072,7 +2071,6 @@
         <w:ind w:left="420" w:firstLineChars="0" w:firstLine="0"/>
         <w:jc w:val="left"/>
         <w:rPr>
-          <w:rFonts w:hint="eastAsia"/>
           <w:sz w:val="24"/>
           <w:szCs w:val="24"/>
         </w:rPr>
@@ -2635,7 +2633,6 @@
         <w:ind w:left="420" w:firstLineChars="0" w:firstLine="0"/>
         <w:jc w:val="left"/>
         <w:rPr>
-          <w:rFonts w:hint="eastAsia"/>
           <w:sz w:val="24"/>
           <w:szCs w:val="24"/>
         </w:rPr>
@@ -2785,16 +2782,14 @@
         <w:ind w:left="420" w:firstLineChars="0" w:firstLine="0"/>
         <w:jc w:val="left"/>
         <w:rPr>
-          <w:b/>
-          <w:color w:val="FF0000"/>
-          <w:sz w:val="24"/>
-          <w:szCs w:val="24"/>
-        </w:rPr>
-      </w:pPr>
-      <w:r>
-        <w:rPr>
-          <w:rFonts w:hint="eastAsia"/>
-          <w:b/>
+          <w:color w:val="FF0000"/>
+          <w:sz w:val="24"/>
+          <w:szCs w:val="24"/>
+        </w:rPr>
+      </w:pPr>
+      <w:r>
+        <w:rPr>
+          <w:rFonts w:hint="eastAsia"/>
           <w:color w:val="FF0000"/>
           <w:sz w:val="24"/>
           <w:szCs w:val="24"/>
@@ -2804,26 +2799,14 @@
       <w:r>
         <w:rPr>
           <w:rFonts w:hint="eastAsia"/>
-          <w:b/>
-          <w:color w:val="FF0000"/>
-          <w:sz w:val="24"/>
-          <w:szCs w:val="24"/>
-        </w:rPr>
-        <w:t>总负责人：</w:t>
-      </w:r>
-      <w:r>
-        <w:rPr>
-          <w:rFonts w:hint="eastAsia"/>
-          <w:b/>
-          <w:color w:val="FF0000"/>
-          <w:sz w:val="24"/>
-          <w:szCs w:val="24"/>
-        </w:rPr>
-        <w:t>淡定（</w:t>
-      </w:r>
-      <w:r>
-        <w:rPr>
-          <w:b/>
+          <w:color w:val="FF0000"/>
+          <w:sz w:val="24"/>
+          <w:szCs w:val="24"/>
+        </w:rPr>
+        <w:t>总负责人：淡定（</w:t>
+      </w:r>
+      <w:r>
+        <w:rPr>
           <w:color w:val="FF0000"/>
           <w:sz w:val="24"/>
           <w:szCs w:val="24"/>
@@ -2833,7 +2816,6 @@
       <w:r>
         <w:rPr>
           <w:rFonts w:hint="eastAsia"/>
-          <w:b/>
           <w:color w:val="FF0000"/>
           <w:sz w:val="24"/>
           <w:szCs w:val="24"/>
@@ -2847,8 +2829,6 @@
         <w:ind w:left="420" w:firstLineChars="0" w:firstLine="0"/>
         <w:jc w:val="left"/>
         <w:rPr>
-          <w:rFonts w:hint="eastAsia"/>
-          <w:b/>
           <w:sz w:val="24"/>
           <w:szCs w:val="24"/>
         </w:rPr>
@@ -2860,16 +2840,14 @@
         <w:ind w:left="420" w:firstLineChars="0" w:firstLine="0"/>
         <w:jc w:val="left"/>
         <w:rPr>
-          <w:b/>
-          <w:color w:val="FF0000"/>
-          <w:sz w:val="24"/>
-          <w:szCs w:val="24"/>
-        </w:rPr>
-      </w:pPr>
-      <w:r>
-        <w:rPr>
-          <w:rFonts w:hint="eastAsia"/>
-          <w:b/>
+          <w:color w:val="FF0000"/>
+          <w:sz w:val="24"/>
+          <w:szCs w:val="24"/>
+        </w:rPr>
+      </w:pPr>
+      <w:r>
+        <w:rPr>
+          <w:rFonts w:hint="eastAsia"/>
           <w:color w:val="FF0000"/>
           <w:sz w:val="24"/>
           <w:szCs w:val="24"/>
@@ -2879,7 +2857,6 @@
       <w:r>
         <w:rPr>
           <w:rFonts w:hint="eastAsia"/>
-          <w:b/>
           <w:color w:val="FF0000"/>
           <w:sz w:val="24"/>
           <w:szCs w:val="24"/>
@@ -2889,7 +2866,6 @@
       <w:r>
         <w:rPr>
           <w:rFonts w:hint="eastAsia"/>
-          <w:b/>
           <w:color w:val="FF0000"/>
           <w:sz w:val="24"/>
           <w:szCs w:val="24"/>
@@ -2899,7 +2875,6 @@
       <w:r>
         <w:rPr>
           <w:rFonts w:hint="eastAsia"/>
-          <w:b/>
           <w:color w:val="FF0000"/>
           <w:sz w:val="24"/>
           <w:szCs w:val="24"/>
@@ -2909,7 +2884,6 @@
       <w:r>
         <w:rPr>
           <w:rFonts w:hint="eastAsia"/>
-          <w:b/>
           <w:color w:val="FF0000"/>
           <w:sz w:val="24"/>
           <w:szCs w:val="24"/>
@@ -2918,7 +2892,6 @@
       </w:r>
       <w:r>
         <w:rPr>
-          <w:b/>
           <w:color w:val="FF0000"/>
           <w:sz w:val="24"/>
           <w:szCs w:val="24"/>
@@ -2928,7 +2901,6 @@
       <w:r>
         <w:rPr>
           <w:rFonts w:hint="eastAsia"/>
-          <w:b/>
           <w:color w:val="FF0000"/>
           <w:sz w:val="24"/>
           <w:szCs w:val="24"/>
@@ -2942,35 +2914,22 @@
         <w:ind w:left="420" w:firstLineChars="0" w:firstLine="0"/>
         <w:jc w:val="left"/>
         <w:rPr>
-          <w:b/>
-          <w:color w:val="FF0000"/>
-          <w:sz w:val="24"/>
-          <w:szCs w:val="24"/>
-        </w:rPr>
-      </w:pPr>
-      <w:r>
-        <w:rPr>
-          <w:rFonts w:hint="eastAsia"/>
-          <w:b/>
-          <w:color w:val="FF0000"/>
-          <w:sz w:val="24"/>
-          <w:szCs w:val="24"/>
-        </w:rPr>
-        <w:t>参与者：</w:t>
-      </w:r>
-      <w:r>
-        <w:rPr>
-          <w:rFonts w:hint="eastAsia"/>
-          <w:b/>
-          <w:color w:val="FF0000"/>
-          <w:sz w:val="24"/>
-          <w:szCs w:val="24"/>
-        </w:rPr>
-        <w:t>¤</w:t>
-      </w:r>
-      <w:r>
-        <w:rPr>
-          <w:b/>
+          <w:color w:val="FF0000"/>
+          <w:sz w:val="24"/>
+          <w:szCs w:val="24"/>
+        </w:rPr>
+      </w:pPr>
+      <w:r>
+        <w:rPr>
+          <w:rFonts w:hint="eastAsia"/>
+          <w:color w:val="FF0000"/>
+          <w:sz w:val="24"/>
+          <w:szCs w:val="24"/>
+        </w:rPr>
+        <w:t>参与者：¤</w:t>
+      </w:r>
+      <w:r>
+        <w:rPr>
           <w:color w:val="FF0000"/>
           <w:sz w:val="24"/>
           <w:szCs w:val="24"/>
@@ -2979,7 +2938,6 @@
       </w:r>
       <w:r>
         <w:rPr>
-          <w:b/>
           <w:color w:val="FF0000"/>
           <w:sz w:val="24"/>
           <w:szCs w:val="24"/>
@@ -2988,7 +2946,6 @@
       </w:r>
       <w:r>
         <w:rPr>
-          <w:b/>
           <w:color w:val="FF0000"/>
           <w:sz w:val="24"/>
           <w:szCs w:val="24"/>
@@ -2997,7 +2954,6 @@
       </w:r>
       <w:r>
         <w:rPr>
-          <w:b/>
           <w:color w:val="FF0000"/>
           <w:sz w:val="24"/>
           <w:szCs w:val="24"/>
@@ -3006,7 +2962,6 @@
       </w:r>
       <w:r>
         <w:rPr>
-          <w:b/>
           <w:color w:val="FF0000"/>
           <w:sz w:val="24"/>
           <w:szCs w:val="24"/>
@@ -3016,17 +2971,48 @@
       <w:r>
         <w:rPr>
           <w:rFonts w:hint="eastAsia"/>
-          <w:b/>
-          <w:color w:val="FF0000"/>
-          <w:sz w:val="24"/>
-          <w:szCs w:val="24"/>
-        </w:rPr>
-        <w:t>香神</w:t>
-      </w:r>
-      <w:r>
-        <w:rPr>
-          <w:rFonts w:hint="eastAsia"/>
-          <w:b/>
+          <w:color w:val="FF0000"/>
+          <w:sz w:val="24"/>
+          <w:szCs w:val="24"/>
+        </w:rPr>
+        <w:t>香神（</w:t>
+      </w:r>
+      <w:r>
+        <w:rPr>
+          <w:color w:val="FF0000"/>
+          <w:sz w:val="24"/>
+          <w:szCs w:val="24"/>
+        </w:rPr>
+        <w:t>1246439964</w:t>
+      </w:r>
+      <w:r>
+        <w:rPr>
+          <w:rFonts w:hint="eastAsia"/>
+          <w:color w:val="FF0000"/>
+          <w:sz w:val="24"/>
+          <w:szCs w:val="24"/>
+        </w:rPr>
+        <w:t>）</w:t>
+      </w:r>
+      <w:r>
+        <w:rPr>
+          <w:rFonts w:hint="eastAsia"/>
+          <w:color w:val="FF0000"/>
+          <w:sz w:val="24"/>
+          <w:szCs w:val="24"/>
+        </w:rPr>
+        <w:t>/</w:t>
+      </w:r>
+      <w:r>
+        <w:rPr>
+          <w:color w:val="FF0000"/>
+          <w:sz w:val="24"/>
+          <w:szCs w:val="24"/>
+        </w:rPr>
+        <w:t>selfimpr</w:t>
+      </w:r>
+      <w:r>
+        <w:rPr>
           <w:color w:val="FF0000"/>
           <w:sz w:val="24"/>
           <w:szCs w:val="24"/>
@@ -3035,54 +3021,6 @@
       </w:r>
       <w:r>
         <w:rPr>
-          <w:b/>
-          <w:color w:val="FF0000"/>
-          <w:sz w:val="24"/>
-          <w:szCs w:val="24"/>
-        </w:rPr>
-        <w:t>1246439964</w:t>
-      </w:r>
-      <w:r>
-        <w:rPr>
-          <w:rFonts w:hint="eastAsia"/>
-          <w:b/>
-          <w:color w:val="FF0000"/>
-          <w:sz w:val="24"/>
-          <w:szCs w:val="24"/>
-        </w:rPr>
-        <w:t>）</w:t>
-      </w:r>
-      <w:r>
-        <w:rPr>
-          <w:rFonts w:hint="eastAsia"/>
-          <w:b/>
-          <w:color w:val="FF0000"/>
-          <w:sz w:val="24"/>
-          <w:szCs w:val="24"/>
-        </w:rPr>
-        <w:t>/</w:t>
-      </w:r>
-      <w:r>
-        <w:rPr>
-          <w:b/>
-          <w:color w:val="FF0000"/>
-          <w:sz w:val="24"/>
-          <w:szCs w:val="24"/>
-        </w:rPr>
-        <w:t>selfimpr</w:t>
-      </w:r>
-      <w:r>
-        <w:rPr>
-          <w:b/>
-          <w:color w:val="FF0000"/>
-          <w:sz w:val="24"/>
-          <w:szCs w:val="24"/>
-        </w:rPr>
-        <w:t>（</w:t>
-      </w:r>
-      <w:r>
-        <w:rPr>
-          <w:b/>
           <w:color w:val="FF0000"/>
           <w:sz w:val="24"/>
           <w:szCs w:val="24"/>
@@ -3091,7 +3029,6 @@
       </w:r>
       <w:r>
         <w:rPr>
-          <w:b/>
           <w:color w:val="FF0000"/>
           <w:sz w:val="24"/>
           <w:szCs w:val="24"/>
@@ -3105,8 +3042,6 @@
         <w:ind w:left="420" w:firstLineChars="0" w:firstLine="0"/>
         <w:jc w:val="left"/>
         <w:rPr>
-          <w:rFonts w:hint="eastAsia"/>
-          <w:b/>
           <w:color w:val="FF0000"/>
           <w:sz w:val="24"/>
           <w:szCs w:val="24"/>
@@ -3119,16 +3054,14 @@
         <w:ind w:left="420" w:firstLineChars="0" w:firstLine="0"/>
         <w:jc w:val="left"/>
         <w:rPr>
-          <w:b/>
-          <w:color w:val="FF0000"/>
-          <w:sz w:val="24"/>
-          <w:szCs w:val="24"/>
-        </w:rPr>
-      </w:pPr>
-      <w:r>
-        <w:rPr>
-          <w:rFonts w:hint="eastAsia"/>
-          <w:b/>
+          <w:color w:val="FF0000"/>
+          <w:sz w:val="24"/>
+          <w:szCs w:val="24"/>
+        </w:rPr>
+      </w:pPr>
+      <w:r>
+        <w:rPr>
+          <w:rFonts w:hint="eastAsia"/>
           <w:color w:val="FF0000"/>
           <w:sz w:val="24"/>
           <w:szCs w:val="24"/>
@@ -3138,7 +3071,6 @@
       <w:r>
         <w:rPr>
           <w:rFonts w:hint="eastAsia"/>
-          <w:b/>
           <w:color w:val="FF0000"/>
           <w:sz w:val="24"/>
           <w:szCs w:val="24"/>
@@ -3148,7 +3080,6 @@
       <w:r>
         <w:rPr>
           <w:rFonts w:hint="eastAsia"/>
-          <w:b/>
           <w:color w:val="FF0000"/>
           <w:sz w:val="24"/>
           <w:szCs w:val="24"/>
@@ -3158,7 +3089,6 @@
       <w:r>
         <w:rPr>
           <w:rFonts w:hint="eastAsia"/>
-          <w:b/>
           <w:color w:val="FF0000"/>
           <w:sz w:val="24"/>
           <w:szCs w:val="24"/>
@@ -3168,26 +3098,14 @@
       <w:r>
         <w:rPr>
           <w:rFonts w:hint="eastAsia"/>
-          <w:b/>
-          <w:color w:val="FF0000"/>
-          <w:sz w:val="24"/>
-          <w:szCs w:val="24"/>
-        </w:rPr>
-        <w:t>摄氏度</w:t>
-      </w:r>
-      <w:r>
-        <w:rPr>
-          <w:rFonts w:hint="eastAsia"/>
-          <w:b/>
-          <w:color w:val="FF0000"/>
-          <w:sz w:val="24"/>
-          <w:szCs w:val="24"/>
-        </w:rPr>
-        <w:t>（</w:t>
-      </w:r>
-      <w:r>
-        <w:rPr>
-          <w:b/>
+          <w:color w:val="FF0000"/>
+          <w:sz w:val="24"/>
+          <w:szCs w:val="24"/>
+        </w:rPr>
+        <w:t>摄氏度（</w:t>
+      </w:r>
+      <w:r>
+        <w:rPr>
           <w:color w:val="FF0000"/>
           <w:sz w:val="24"/>
           <w:szCs w:val="24"/>
@@ -3197,7 +3115,6 @@
       <w:r>
         <w:rPr>
           <w:rFonts w:hint="eastAsia"/>
-          <w:b/>
           <w:color w:val="FF0000"/>
           <w:sz w:val="24"/>
           <w:szCs w:val="24"/>
@@ -3211,16 +3128,14 @@
         <w:ind w:left="420" w:firstLineChars="0" w:firstLine="0"/>
         <w:jc w:val="left"/>
         <w:rPr>
-          <w:b/>
-          <w:color w:val="FF0000"/>
-          <w:sz w:val="24"/>
-          <w:szCs w:val="24"/>
-        </w:rPr>
-      </w:pPr>
-      <w:r>
-        <w:rPr>
-          <w:rFonts w:hint="eastAsia"/>
-          <w:b/>
+          <w:color w:val="FF0000"/>
+          <w:sz w:val="24"/>
+          <w:szCs w:val="24"/>
+        </w:rPr>
+      </w:pPr>
+      <w:r>
+        <w:rPr>
+          <w:rFonts w:hint="eastAsia"/>
           <w:color w:val="FF0000"/>
           <w:sz w:val="24"/>
           <w:szCs w:val="24"/>
@@ -3229,7 +3144,6 @@
       </w:r>
       <w:r>
         <w:rPr>
-          <w:b/>
           <w:color w:val="FF0000"/>
           <w:sz w:val="24"/>
           <w:szCs w:val="24"/>
@@ -3239,7 +3153,6 @@
       <w:r>
         <w:rPr>
           <w:rFonts w:hint="eastAsia"/>
-          <w:b/>
           <w:color w:val="FF0000"/>
           <w:sz w:val="24"/>
           <w:szCs w:val="24"/>
@@ -3248,7 +3161,6 @@
       </w:r>
       <w:r>
         <w:rPr>
-          <w:b/>
           <w:color w:val="FF0000"/>
           <w:sz w:val="24"/>
           <w:szCs w:val="24"/>
@@ -3258,7 +3170,50 @@
       <w:r>
         <w:rPr>
           <w:rFonts w:hint="eastAsia"/>
-          <w:b/>
+          <w:color w:val="FF0000"/>
+          <w:sz w:val="24"/>
+          <w:szCs w:val="24"/>
+        </w:rPr>
+        <w:t>）</w:t>
+      </w:r>
+      <w:r>
+        <w:rPr>
+          <w:rFonts w:hint="eastAsia"/>
+          <w:color w:val="FF0000"/>
+          <w:sz w:val="24"/>
+          <w:szCs w:val="24"/>
+        </w:rPr>
+        <w:t>/</w:t>
+      </w:r>
+      <w:r>
+        <w:t xml:space="preserve"> </w:t>
+      </w:r>
+      <w:r>
+        <w:rPr>
+          <w:color w:val="FF0000"/>
+          <w:sz w:val="24"/>
+          <w:szCs w:val="24"/>
+        </w:rPr>
+        <w:t>Mr.Right</w:t>
+      </w:r>
+      <w:r>
+        <w:rPr>
+          <w:color w:val="FF0000"/>
+          <w:sz w:val="24"/>
+          <w:szCs w:val="24"/>
+        </w:rPr>
+        <w:t>（</w:t>
+      </w:r>
+      <w:r>
+        <w:rPr>
+          <w:color w:val="FF0000"/>
+          <w:sz w:val="24"/>
+          <w:szCs w:val="24"/>
+        </w:rPr>
+        <w:t>676865483</w:t>
+      </w:r>
+      <w:r>
+        <w:rPr>
           <w:color w:val="FF0000"/>
           <w:sz w:val="24"/>
           <w:szCs w:val="24"/>
@@ -3272,8 +3227,6 @@
         <w:ind w:left="420" w:firstLineChars="0" w:firstLine="0"/>
         <w:jc w:val="left"/>
         <w:rPr>
-          <w:rFonts w:hint="eastAsia"/>
-          <w:b/>
           <w:color w:val="FF0000"/>
           <w:sz w:val="24"/>
           <w:szCs w:val="24"/>
@@ -3286,16 +3239,14 @@
         <w:ind w:left="420" w:firstLineChars="0" w:firstLine="0"/>
         <w:jc w:val="left"/>
         <w:rPr>
-          <w:b/>
-          <w:color w:val="FF0000"/>
-          <w:sz w:val="24"/>
-          <w:szCs w:val="24"/>
-        </w:rPr>
-      </w:pPr>
-      <w:r>
-        <w:rPr>
-          <w:rFonts w:hint="eastAsia"/>
-          <w:b/>
+          <w:color w:val="FF0000"/>
+          <w:sz w:val="24"/>
+          <w:szCs w:val="24"/>
+        </w:rPr>
+      </w:pPr>
+      <w:r>
+        <w:rPr>
+          <w:rFonts w:hint="eastAsia"/>
           <w:color w:val="FF0000"/>
           <w:sz w:val="24"/>
           <w:szCs w:val="24"/>
@@ -3305,7 +3256,6 @@
       <w:r>
         <w:rPr>
           <w:rFonts w:hint="eastAsia"/>
-          <w:b/>
           <w:color w:val="FF0000"/>
           <w:sz w:val="24"/>
           <w:szCs w:val="24"/>
@@ -3315,7 +3265,6 @@
       <w:r>
         <w:rPr>
           <w:rFonts w:hint="eastAsia"/>
-          <w:b/>
           <w:color w:val="FF0000"/>
           <w:sz w:val="24"/>
           <w:szCs w:val="24"/>
@@ -3324,25 +3273,14 @@
       </w:r>
       <w:r>
         <w:rPr>
-          <w:b/>
-          <w:color w:val="FF0000"/>
-          <w:sz w:val="24"/>
-          <w:szCs w:val="24"/>
-        </w:rPr>
-        <w:t>Youth</w:t>
-      </w:r>
-      <w:r>
-        <w:rPr>
-          <w:b/>
-          <w:color w:val="FF0000"/>
-          <w:sz w:val="24"/>
-          <w:szCs w:val="24"/>
-        </w:rPr>
-        <w:t/>
-      </w:r>
-      <w:r>
-        <w:rPr>
-          <w:b/>
+          <w:color w:val="FF0000"/>
+          <w:sz w:val="24"/>
+          <w:szCs w:val="24"/>
+        </w:rPr>
+        <w:t>TZ</w:t>
+      </w:r>
+      <w:r>
+        <w:rPr>
           <w:color w:val="FF0000"/>
           <w:sz w:val="24"/>
           <w:szCs w:val="24"/>
@@ -3351,16 +3289,14 @@
       </w:r>
       <w:r>
         <w:rPr>
-          <w:b/>
-          <w:color w:val="FF0000"/>
-          <w:sz w:val="24"/>
-          <w:szCs w:val="24"/>
-        </w:rPr>
-        <w:t>898956756</w:t>
-      </w:r>
-      <w:r>
-        <w:rPr>
-          <w:b/>
+          <w:color w:val="FF0000"/>
+          <w:sz w:val="24"/>
+          <w:szCs w:val="24"/>
+        </w:rPr>
+        <w:t>791114221</w:t>
+      </w:r>
+      <w:r>
+        <w:rPr>
           <w:color w:val="FF0000"/>
           <w:sz w:val="24"/>
           <w:szCs w:val="24"/>
@@ -3374,12 +3310,53 @@
         <w:ind w:left="420" w:firstLineChars="0" w:firstLine="0"/>
         <w:jc w:val="left"/>
         <w:rPr>
-          <w:b/>
-          <w:color w:val="FF0000"/>
-          <w:sz w:val="24"/>
-          <w:szCs w:val="24"/>
-        </w:rPr>
-      </w:pPr>
+          <w:rFonts w:hint="eastAsia"/>
+          <w:color w:val="FF0000"/>
+          <w:sz w:val="24"/>
+          <w:szCs w:val="24"/>
+        </w:rPr>
+      </w:pPr>
+      <w:r>
+        <w:rPr>
+          <w:rFonts w:hint="eastAsia"/>
+          <w:color w:val="FF0000"/>
+          <w:sz w:val="24"/>
+          <w:szCs w:val="24"/>
+        </w:rPr>
+        <w:t>参与者：</w:t>
+      </w:r>
+      <w:r>
+        <w:rPr>
+          <w:color w:val="FF0000"/>
+          <w:sz w:val="24"/>
+          <w:szCs w:val="24"/>
+        </w:rPr>
+        <w:t>Youth</w:t>
+      </w:r>
+      <w:r>
+        <w:rPr>
+          <w:color w:val="FF0000"/>
+          <w:sz w:val="24"/>
+          <w:szCs w:val="24"/>
+        </w:rPr>
+        <w:t>（</w:t>
+      </w:r>
+      <w:r>
+        <w:rPr>
+          <w:color w:val="FF0000"/>
+          <w:sz w:val="24"/>
+          <w:szCs w:val="24"/>
+        </w:rPr>
+        <w:t>898956756</w:t>
+      </w:r>
+      <w:r>
+        <w:rPr>
+          <w:color w:val="FF0000"/>
+          <w:sz w:val="24"/>
+          <w:szCs w:val="24"/>
+        </w:rPr>
+        <w:t>）</w:t>
+      </w:r>
     </w:p>
     <w:p>
       <w:pPr>
@@ -3387,25 +3364,34 @@
         <w:ind w:left="420" w:firstLineChars="0" w:firstLine="0"/>
         <w:jc w:val="left"/>
         <w:rPr>
-          <w:rFonts w:hint="eastAsia"/>
-          <w:b/>
-          <w:color w:val="FF0000"/>
-          <w:sz w:val="24"/>
-          <w:szCs w:val="24"/>
-        </w:rPr>
-      </w:pPr>
-      <w:r>
-        <w:rPr>
-          <w:rFonts w:hint="eastAsia"/>
-          <w:b/>
-          <w:color w:val="FF0000"/>
-          <w:sz w:val="24"/>
-          <w:szCs w:val="24"/>
-        </w:rPr>
-        <w:t>也欢迎其他参与者，进来一起做。另外，有任何问题大家都可以在讨论组里讨论。大家不要耽误工作，有时间就做，没时间就先一放。</w:t>
-      </w:r>
+          <w:color w:val="FF0000"/>
+          <w:sz w:val="24"/>
+          <w:szCs w:val="24"/>
+        </w:rPr>
+      </w:pPr>
       <w:bookmarkStart w:id="1" w:name="_GoBack"/>
       <w:bookmarkEnd w:id="1"/>
+    </w:p>
+    <w:p>
+      <w:pPr>
+        <w:pStyle w:val="a3"/>
+        <w:ind w:left="420" w:firstLineChars="0" w:firstLine="0"/>
+        <w:jc w:val="left"/>
+        <w:rPr>
+          <w:color w:val="FF0000"/>
+          <w:sz w:val="24"/>
+          <w:szCs w:val="24"/>
+        </w:rPr>
+      </w:pPr>
+      <w:r>
+        <w:rPr>
+          <w:rFonts w:hint="eastAsia"/>
+          <w:color w:val="FF0000"/>
+          <w:sz w:val="24"/>
+          <w:szCs w:val="24"/>
+        </w:rPr>
+        <w:t>也欢迎其他参与者，进来一起做。另外，有任何问题大家都可以在讨论组里讨论。大家不要耽误工作，有时间就做，没时间就先一放。</w:t>
+      </w:r>
     </w:p>
     <w:p>
       <w:pPr>
@@ -3447,6 +3433,7 @@
           <w:sz w:val="24"/>
           <w:szCs w:val="24"/>
         </w:rPr>
+        <w:lastRenderedPageBreak/>
         <w:t>不希望站在商业角度来开发这款软件；</w:t>
       </w:r>
     </w:p>
@@ -3465,7 +3452,6 @@
           <w:sz w:val="24"/>
           <w:szCs w:val="24"/>
         </w:rPr>
-        <w:lastRenderedPageBreak/>
         <w:t>希望想参与的人来开发，不存在强迫开发；</w:t>
       </w:r>
     </w:p>
@@ -3518,7 +3504,6 @@
         <w:ind w:left="420"/>
         <w:jc w:val="left"/>
         <w:rPr>
-          <w:rFonts w:hint="eastAsia"/>
           <w:color w:val="FF0000"/>
           <w:sz w:val="24"/>
           <w:szCs w:val="24"/>

</xml_diff>